<commit_message>
add test and presentation docs
</commit_message>
<xml_diff>
--- a/TEST.docx
+++ b/TEST.docx
@@ -1338,6 +1338,137 @@
                 <w:rtl w:val="0"/>
               </w:rPr>
               <w:t xml:space="preserve">Cross Testing Report</w:t>
+            </w:r>
+          </w:p>
+        </w:tc>
+      </w:tr>
+      <w:tr>
+        <w:trPr>
+          <w:trHeight w:val="280" w:hRule="atLeast"/>
+        </w:trPr>
+        <w:tc>
+          <w:tcPr/>
+          <w:p>
+            <w:pPr>
+              <w:keepNext w:val="0"/>
+              <w:keepLines w:val="1"/>
+              <w:widowControl w:val="0"/>
+              <w:pBdr>
+                <w:top w:space="0" w:sz="0" w:val="nil"/>
+                <w:left w:space="0" w:sz="0" w:val="nil"/>
+                <w:bottom w:space="0" w:sz="0" w:val="nil"/>
+                <w:right w:space="0" w:sz="0" w:val="nil"/>
+                <w:between w:space="0" w:sz="0" w:val="nil"/>
+              </w:pBdr>
+              <w:shd w:fill="auto" w:val="clear"/>
+              <w:spacing w:after="0" w:before="0" w:line="240" w:lineRule="auto"/>
+              <w:ind w:left="0" w:right="0" w:firstLine="0"/>
+              <w:contextualSpacing w:val="0"/>
+              <w:jc w:val="center"/>
+              <w:rPr>
+                <w:rFonts w:ascii="Candara" w:cs="Candara" w:eastAsia="Candara" w:hAnsi="Candara"/>
+                <w:sz w:val="20"/>
+                <w:szCs w:val="20"/>
+              </w:rPr>
+            </w:pPr>
+            <w:r>
+              <w:rPr>
+                <w:rFonts w:ascii="Candara" w:cs="Candara" w:eastAsia="Candara" w:hAnsi="Candara"/>
+                <w:sz w:val="20"/>
+                <w:szCs w:val="20"/>
+                <w:rtl w:val="0"/>
+              </w:rPr>
+              <w:t xml:space="preserve">1.3</w:t>
+            </w:r>
+          </w:p>
+        </w:tc>
+        <w:tc>
+          <w:tcPr/>
+          <w:p>
+            <w:pPr>
+              <w:keepLines w:val="1"/>
+              <w:widowControl w:val="0"/>
+              <w:spacing w:after="0" w:before="0" w:lineRule="auto"/>
+              <w:ind w:left="0"/>
+              <w:contextualSpacing w:val="0"/>
+              <w:jc w:val="left"/>
+              <w:rPr>
+                <w:rFonts w:ascii="Candara" w:cs="Candara" w:eastAsia="Candara" w:hAnsi="Candara"/>
+                <w:sz w:val="20"/>
+                <w:szCs w:val="20"/>
+              </w:rPr>
+            </w:pPr>
+            <w:r>
+              <w:rPr>
+                <w:rFonts w:ascii="Candara" w:cs="Candara" w:eastAsia="Candara" w:hAnsi="Candara"/>
+                <w:sz w:val="20"/>
+                <w:szCs w:val="20"/>
+                <w:rtl w:val="0"/>
+              </w:rPr>
+              <w:t xml:space="preserve">Ajat Prabha(B16CS002) and Saksham Banga (B16CS042)</w:t>
+            </w:r>
+          </w:p>
+        </w:tc>
+        <w:tc>
+          <w:tcPr/>
+          <w:p>
+            <w:pPr>
+              <w:keepLines w:val="1"/>
+              <w:widowControl w:val="0"/>
+              <w:spacing w:after="0" w:before="0" w:lineRule="auto"/>
+              <w:ind w:left="0"/>
+              <w:contextualSpacing w:val="0"/>
+              <w:jc w:val="left"/>
+              <w:rPr>
+                <w:rFonts w:ascii="Candara" w:cs="Candara" w:eastAsia="Candara" w:hAnsi="Candara"/>
+                <w:sz w:val="20"/>
+                <w:szCs w:val="20"/>
+              </w:rPr>
+            </w:pPr>
+            <w:r>
+              <w:rPr>
+                <w:rFonts w:ascii="Candara" w:cs="Candara" w:eastAsia="Candara" w:hAnsi="Candara"/>
+                <w:sz w:val="20"/>
+                <w:szCs w:val="20"/>
+                <w:rtl w:val="0"/>
+              </w:rPr>
+              <w:t xml:space="preserve">18/4/2018</w:t>
+            </w:r>
+          </w:p>
+        </w:tc>
+        <w:tc>
+          <w:tcPr/>
+          <w:p>
+            <w:pPr>
+              <w:keepNext w:val="0"/>
+              <w:keepLines w:val="1"/>
+              <w:widowControl w:val="0"/>
+              <w:pBdr>
+                <w:top w:space="0" w:sz="0" w:val="nil"/>
+                <w:left w:space="0" w:sz="0" w:val="nil"/>
+                <w:bottom w:space="0" w:sz="0" w:val="nil"/>
+                <w:right w:space="0" w:sz="0" w:val="nil"/>
+                <w:between w:space="0" w:sz="0" w:val="nil"/>
+              </w:pBdr>
+              <w:shd w:fill="auto" w:val="clear"/>
+              <w:spacing w:after="0" w:before="0" w:line="240" w:lineRule="auto"/>
+              <w:ind w:left="0" w:right="0" w:firstLine="0"/>
+              <w:contextualSpacing w:val="0"/>
+              <w:jc w:val="left"/>
+              <w:rPr>
+                <w:rFonts w:ascii="Candara" w:cs="Candara" w:eastAsia="Candara" w:hAnsi="Candara"/>
+                <w:sz w:val="20"/>
+                <w:szCs w:val="20"/>
+              </w:rPr>
+            </w:pPr>
+            <w:r>
+              <w:rPr>
+                <w:rFonts w:ascii="Candara" w:cs="Candara" w:eastAsia="Candara" w:hAnsi="Candara"/>
+                <w:sz w:val="20"/>
+                <w:szCs w:val="20"/>
+                <w:rtl w:val="0"/>
+              </w:rPr>
+              <w:t xml:space="preserve">Post Enhancement Report</w:t>
             </w:r>
           </w:p>
         </w:tc>
@@ -40241,15 +40372,15 @@
         <w:gridCol w:w="692.112676056338"/>
         <w:gridCol w:w="1260"/>
         <w:gridCol w:w="3750"/>
-        <w:gridCol w:w="1545"/>
-        <w:gridCol w:w="2115"/>
+        <w:gridCol w:w="1650"/>
+        <w:gridCol w:w="2010"/>
         <w:tblGridChange w:id="0">
           <w:tblGrid>
             <w:gridCol w:w="692.112676056338"/>
             <w:gridCol w:w="1260"/>
             <w:gridCol w:w="3750"/>
-            <w:gridCol w:w="1545"/>
-            <w:gridCol w:w="2115"/>
+            <w:gridCol w:w="1650"/>
+            <w:gridCol w:w="2010"/>
           </w:tblGrid>
         </w:tblGridChange>
       </w:tblGrid>
@@ -40539,12 +40670,16 @@
               <w:jc w:val="left"/>
               <w:rPr>
                 <w:rFonts w:ascii="Candara" w:cs="Candara" w:eastAsia="Candara" w:hAnsi="Candara"/>
-              </w:rPr>
-            </w:pPr>
-            <w:r>
-              <w:rPr>
-                <w:rtl w:val="0"/>
-              </w:rPr>
+                <w:b w:val="1"/>
+              </w:rPr>
+            </w:pPr>
+            <w:r>
+              <w:rPr>
+                <w:rFonts w:ascii="Candara" w:cs="Candara" w:eastAsia="Candara" w:hAnsi="Candara"/>
+                <w:b w:val="1"/>
+                <w:rtl w:val="0"/>
+              </w:rPr>
+              <w:t xml:space="preserve">Resolved: During Enhancement Phase</w:t>
             </w:r>
           </w:p>
         </w:tc>
@@ -40753,6 +40888,14 @@
             </w:pPr>
             <w:r>
               <w:rPr>
+                <w:rFonts w:ascii="Candara" w:cs="Candara" w:eastAsia="Candara" w:hAnsi="Candara"/>
+                <w:b w:val="1"/>
+                <w:rtl w:val="0"/>
+              </w:rPr>
+              <w:t xml:space="preserve">Resolved: During Enhancement Phase</w:t>
+            </w:r>
+            <w:r>
+              <w:rPr>
                 <w:rtl w:val="0"/>
               </w:rPr>
             </w:r>
@@ -40904,12 +41047,18 @@
               <w:jc w:val="left"/>
               <w:rPr>
                 <w:rFonts w:ascii="Candara" w:cs="Candara" w:eastAsia="Candara" w:hAnsi="Candara"/>
-              </w:rPr>
-            </w:pPr>
-            <w:r>
-              <w:rPr>
-                <w:rtl w:val="0"/>
-              </w:rPr>
+                <w:b w:val="1"/>
+                <w:color w:val="ff0000"/>
+              </w:rPr>
+            </w:pPr>
+            <w:r>
+              <w:rPr>
+                <w:rFonts w:ascii="Candara" w:cs="Candara" w:eastAsia="Candara" w:hAnsi="Candara"/>
+                <w:b w:val="1"/>
+                <w:color w:val="ff0000"/>
+                <w:rtl w:val="0"/>
+              </w:rPr>
+              <w:t xml:space="preserve">Unresolved</w:t>
             </w:r>
           </w:p>
         </w:tc>
@@ -40933,12 +41082,18 @@
               <w:jc w:val="left"/>
               <w:rPr>
                 <w:rFonts w:ascii="Candara" w:cs="Candara" w:eastAsia="Candara" w:hAnsi="Candara"/>
-              </w:rPr>
-            </w:pPr>
-            <w:r>
-              <w:rPr>
-                <w:rtl w:val="0"/>
-              </w:rPr>
+                <w:b w:val="1"/>
+                <w:color w:val="ff0000"/>
+              </w:rPr>
+            </w:pPr>
+            <w:r>
+              <w:rPr>
+                <w:rFonts w:ascii="Candara" w:cs="Candara" w:eastAsia="Candara" w:hAnsi="Candara"/>
+                <w:b w:val="1"/>
+                <w:color w:val="ff0000"/>
+                <w:rtl w:val="0"/>
+              </w:rPr>
+              <w:t xml:space="preserve">To resolve this error, file handling would need to be called just as soon as a new object is created. This approach is not efficient, hence not implemented.</w:t>
             </w:r>
           </w:p>
         </w:tc>
@@ -41063,6 +41218,14 @@
             </w:pPr>
             <w:r>
               <w:rPr>
+                <w:rFonts w:ascii="Candara" w:cs="Candara" w:eastAsia="Candara" w:hAnsi="Candara"/>
+                <w:b w:val="1"/>
+                <w:rtl w:val="0"/>
+              </w:rPr>
+              <w:t xml:space="preserve">Resolved: During Enhancement Phase</w:t>
+            </w:r>
+            <w:r>
+              <w:rPr>
                 <w:rtl w:val="0"/>
               </w:rPr>
             </w:r>
@@ -41099,160 +41262,6 @@
         </w:tc>
       </w:tr>
     </w:tbl>
-    <w:p>
-      <w:pPr>
-        <w:ind w:left="0"/>
-        <w:contextualSpacing w:val="0"/>
-        <w:rPr>
-          <w:rFonts w:ascii="Candara" w:cs="Candara" w:eastAsia="Candara" w:hAnsi="Candara"/>
-        </w:rPr>
-      </w:pPr>
-      <w:r>
-        <w:rPr>
-          <w:rtl w:val="0"/>
-        </w:rPr>
-      </w:r>
-    </w:p>
-    <w:p>
-      <w:pPr>
-        <w:ind w:left="0"/>
-        <w:contextualSpacing w:val="0"/>
-        <w:rPr>
-          <w:rFonts w:ascii="Candara" w:cs="Candara" w:eastAsia="Candara" w:hAnsi="Candara"/>
-        </w:rPr>
-      </w:pPr>
-      <w:r>
-        <w:rPr>
-          <w:rtl w:val="0"/>
-        </w:rPr>
-      </w:r>
-    </w:p>
-    <w:p>
-      <w:pPr>
-        <w:ind w:left="0"/>
-        <w:contextualSpacing w:val="0"/>
-        <w:rPr>
-          <w:rFonts w:ascii="Candara" w:cs="Candara" w:eastAsia="Candara" w:hAnsi="Candara"/>
-        </w:rPr>
-      </w:pPr>
-      <w:r>
-        <w:rPr>
-          <w:rtl w:val="0"/>
-        </w:rPr>
-      </w:r>
-    </w:p>
-    <w:p>
-      <w:pPr>
-        <w:ind w:left="0"/>
-        <w:contextualSpacing w:val="0"/>
-        <w:rPr>
-          <w:rFonts w:ascii="Candara" w:cs="Candara" w:eastAsia="Candara" w:hAnsi="Candara"/>
-        </w:rPr>
-      </w:pPr>
-      <w:r>
-        <w:rPr>
-          <w:rtl w:val="0"/>
-        </w:rPr>
-      </w:r>
-    </w:p>
-    <w:p>
-      <w:pPr>
-        <w:ind w:left="0"/>
-        <w:contextualSpacing w:val="0"/>
-        <w:rPr>
-          <w:rFonts w:ascii="Candara" w:cs="Candara" w:eastAsia="Candara" w:hAnsi="Candara"/>
-        </w:rPr>
-      </w:pPr>
-      <w:r>
-        <w:rPr>
-          <w:rtl w:val="0"/>
-        </w:rPr>
-      </w:r>
-    </w:p>
-    <w:p>
-      <w:pPr>
-        <w:ind w:left="0"/>
-        <w:contextualSpacing w:val="0"/>
-        <w:rPr>
-          <w:rFonts w:ascii="Candara" w:cs="Candara" w:eastAsia="Candara" w:hAnsi="Candara"/>
-        </w:rPr>
-      </w:pPr>
-      <w:r>
-        <w:rPr>
-          <w:rtl w:val="0"/>
-        </w:rPr>
-      </w:r>
-    </w:p>
-    <w:p>
-      <w:pPr>
-        <w:ind w:left="0"/>
-        <w:contextualSpacing w:val="0"/>
-        <w:rPr>
-          <w:rFonts w:ascii="Candara" w:cs="Candara" w:eastAsia="Candara" w:hAnsi="Candara"/>
-        </w:rPr>
-      </w:pPr>
-      <w:r>
-        <w:rPr>
-          <w:rtl w:val="0"/>
-        </w:rPr>
-      </w:r>
-    </w:p>
-    <w:p>
-      <w:pPr>
-        <w:ind w:left="0"/>
-        <w:contextualSpacing w:val="0"/>
-        <w:rPr>
-          <w:rFonts w:ascii="Candara" w:cs="Candara" w:eastAsia="Candara" w:hAnsi="Candara"/>
-        </w:rPr>
-      </w:pPr>
-      <w:r>
-        <w:rPr>
-          <w:rtl w:val="0"/>
-        </w:rPr>
-      </w:r>
-    </w:p>
-    <w:p>
-      <w:pPr>
-        <w:ind w:left="0"/>
-        <w:contextualSpacing w:val="0"/>
-        <w:rPr>
-          <w:rFonts w:ascii="Candara" w:cs="Candara" w:eastAsia="Candara" w:hAnsi="Candara"/>
-        </w:rPr>
-      </w:pPr>
-      <w:r>
-        <w:rPr>
-          <w:rtl w:val="0"/>
-        </w:rPr>
-      </w:r>
-    </w:p>
-    <w:p>
-      <w:pPr>
-        <w:ind w:left="0"/>
-        <w:contextualSpacing w:val="0"/>
-        <w:rPr>
-          <w:rFonts w:ascii="Candara" w:cs="Candara" w:eastAsia="Candara" w:hAnsi="Candara"/>
-        </w:rPr>
-      </w:pPr>
-      <w:r>
-        <w:rPr>
-          <w:rtl w:val="0"/>
-        </w:rPr>
-      </w:r>
-    </w:p>
-    <w:p>
-      <w:pPr>
-        <w:ind w:left="0"/>
-        <w:contextualSpacing w:val="0"/>
-        <w:rPr>
-          <w:rFonts w:ascii="Candara" w:cs="Candara" w:eastAsia="Candara" w:hAnsi="Candara"/>
-        </w:rPr>
-      </w:pPr>
-      <w:r>
-        <w:rPr>
-          <w:rtl w:val="0"/>
-        </w:rPr>
-      </w:r>
-    </w:p>
     <w:p>
       <w:pPr>
         <w:ind w:left="0"/>

</xml_diff>